<commit_message>
Working on future article and updating daily cartoon
</commit_message>
<xml_diff>
--- a/Articles/2024/3 CSS-Transitions/CSS Transitions.docx
+++ b/Articles/2024/3 CSS-Transitions/CSS Transitions.docx
@@ -8,6 +8,61 @@
       </w:pPr>
       <w:r>
         <w:t>CSS Transitions</w:t>
+      </w:r>
+    </w:p>
+    <w:p>
+      <w:r>
+        <w:rPr>
+          <w:noProof/>
+        </w:rPr>
+        <w:drawing>
+          <wp:inline distT="0" distB="0" distL="0" distR="0" wp14:anchorId="3027868E" wp14:editId="49EF1BF0">
+            <wp:extent cx="2571750" cy="2295525"/>
+            <wp:effectExtent l="0" t="0" r="0" b="9525"/>
+            <wp:docPr id="1838422668" name="Picture 1"/>
+            <wp:cNvGraphicFramePr>
+              <a:graphicFrameLocks xmlns:a="http://schemas.openxmlformats.org/drawingml/2006/main" noChangeAspect="1"/>
+            </wp:cNvGraphicFramePr>
+            <a:graphic xmlns:a="http://schemas.openxmlformats.org/drawingml/2006/main">
+              <a:graphicData uri="http://schemas.openxmlformats.org/drawingml/2006/picture">
+                <pic:pic xmlns:pic="http://schemas.openxmlformats.org/drawingml/2006/picture">
+                  <pic:nvPicPr>
+                    <pic:cNvPr id="0" name="Picture 1"/>
+                    <pic:cNvPicPr>
+                      <a:picLocks noChangeAspect="1" noChangeArrowheads="1"/>
+                    </pic:cNvPicPr>
+                  </pic:nvPicPr>
+                  <pic:blipFill>
+                    <a:blip r:embed="rId5">
+                      <a:extLst>
+                        <a:ext uri="{28A0092B-C50C-407E-A947-70E740481C1C}">
+                          <a14:useLocalDpi xmlns:a14="http://schemas.microsoft.com/office/drawing/2010/main" val="0"/>
+                        </a:ext>
+                      </a:extLst>
+                    </a:blip>
+                    <a:srcRect/>
+                    <a:stretch>
+                      <a:fillRect/>
+                    </a:stretch>
+                  </pic:blipFill>
+                  <pic:spPr bwMode="auto">
+                    <a:xfrm>
+                      <a:off x="0" y="0"/>
+                      <a:ext cx="2571750" cy="2295525"/>
+                    </a:xfrm>
+                    <a:prstGeom prst="rect">
+                      <a:avLst/>
+                    </a:prstGeom>
+                    <a:noFill/>
+                    <a:ln>
+                      <a:noFill/>
+                    </a:ln>
+                  </pic:spPr>
+                </pic:pic>
+              </a:graphicData>
+            </a:graphic>
+          </wp:inline>
+        </w:drawing>
       </w:r>
     </w:p>
     <w:p>
@@ -75,7 +130,7 @@
                     </pic:cNvPicPr>
                   </pic:nvPicPr>
                   <pic:blipFill>
-                    <a:blip r:embed="rId5">
+                    <a:blip r:embed="rId6">
                       <a:extLst>
                         <a:ext uri="{28A0092B-C50C-407E-A947-70E740481C1C}">
                           <a14:useLocalDpi xmlns:a14="http://schemas.microsoft.com/office/drawing/2010/main" val="0"/>
@@ -110,6 +165,7 @@
     <w:p/>
     <w:p>
       <w:r>
+        <w:lastRenderedPageBreak/>
         <w:t>Oh, yeah just tell me what I am, and how much time I got.</w:t>
       </w:r>
     </w:p>
@@ -118,7 +174,6 @@
         <w:rPr>
           <w:noProof/>
         </w:rPr>
-        <w:lastRenderedPageBreak/>
         <w:drawing>
           <wp:inline distT="0" distB="0" distL="0" distR="0" wp14:anchorId="5E3FF490" wp14:editId="5E4021E6">
             <wp:extent cx="4762500" cy="3543300"/>
@@ -137,7 +192,7 @@
                     </pic:cNvPicPr>
                   </pic:nvPicPr>
                   <pic:blipFill>
-                    <a:blip r:embed="rId6">
+                    <a:blip r:embed="rId7">
                       <a:extLst>
                         <a:ext uri="{28A0092B-C50C-407E-A947-70E740481C1C}">
                           <a14:useLocalDpi xmlns:a14="http://schemas.microsoft.com/office/drawing/2010/main" val="0"/>
@@ -192,7 +247,7 @@
     <w:p/>
     <w:sectPr>
       <w:pgSz w:w="12240" w:h="15840"/>
-      <w:pgMar w:top="1440" w:right="1440" w:bottom="1440" w:left="1440" w:header="720" w:footer="720" w:gutter="0"/>
+      <w:pgMar w:top="720" w:right="1440" w:bottom="270" w:left="1440" w:header="720" w:footer="720" w:gutter="0"/>
       <w:cols w:space="720"/>
       <w:docGrid w:linePitch="360"/>
     </w:sectPr>

</xml_diff>

<commit_message>
Working on upcoming article
</commit_message>
<xml_diff>
--- a/Articles/2024/3 CSS-Transitions/CSS Transitions.docx
+++ b/Articles/2024/3 CSS-Transitions/CSS Transitions.docx
@@ -10,6 +10,533 @@
         <w:t>CSS Transitions</w:t>
       </w:r>
     </w:p>
+    <w:sdt>
+      <w:sdtPr>
+        <w:id w:val="-1584603081"/>
+        <w:docPartObj>
+          <w:docPartGallery w:val="Table of Contents"/>
+          <w:docPartUnique/>
+        </w:docPartObj>
+      </w:sdtPr>
+      <w:sdtEndPr>
+        <w:rPr>
+          <w:rFonts w:asciiTheme="minorHAnsi" w:eastAsiaTheme="minorHAnsi" w:hAnsiTheme="minorHAnsi" w:cstheme="minorBidi"/>
+          <w:b/>
+          <w:bCs/>
+          <w:noProof/>
+          <w:color w:val="auto"/>
+          <w:sz w:val="22"/>
+          <w:szCs w:val="22"/>
+        </w:rPr>
+      </w:sdtEndPr>
+      <w:sdtContent>
+        <w:p>
+          <w:pPr>
+            <w:pStyle w:val="TOCHeading"/>
+          </w:pPr>
+          <w:r>
+            <w:t>Table of Contents</w:t>
+          </w:r>
+        </w:p>
+        <w:p>
+          <w:pPr>
+            <w:pStyle w:val="TOC1"/>
+            <w:tabs>
+              <w:tab w:val="right" w:leader="dot" w:pos="9350"/>
+            </w:tabs>
+            <w:rPr>
+              <w:noProof/>
+            </w:rPr>
+          </w:pPr>
+          <w:r>
+            <w:fldChar w:fldCharType="begin"/>
+          </w:r>
+          <w:r>
+            <w:instrText xml:space="preserve"> TOC \o "1-3" \h \z \u </w:instrText>
+          </w:r>
+          <w:r>
+            <w:fldChar w:fldCharType="separate"/>
+          </w:r>
+          <w:hyperlink w:anchor="_Toc160021409" w:history="1">
+            <w:r>
+              <w:rPr>
+                <w:rStyle w:val="Hyperlink"/>
+                <w:noProof/>
+              </w:rPr>
+              <w:t>What are CSS Transitions?</w:t>
+            </w:r>
+            <w:r>
+              <w:rPr>
+                <w:noProof/>
+                <w:webHidden/>
+              </w:rPr>
+              <w:tab/>
+            </w:r>
+            <w:r>
+              <w:rPr>
+                <w:noProof/>
+                <w:webHidden/>
+              </w:rPr>
+              <w:fldChar w:fldCharType="begin"/>
+            </w:r>
+            <w:r>
+              <w:rPr>
+                <w:noProof/>
+                <w:webHidden/>
+              </w:rPr>
+              <w:instrText xml:space="preserve"> PAGEREF _Toc160021409 \h </w:instrText>
+            </w:r>
+            <w:r>
+              <w:rPr>
+                <w:noProof/>
+                <w:webHidden/>
+              </w:rPr>
+            </w:r>
+            <w:r>
+              <w:rPr>
+                <w:noProof/>
+                <w:webHidden/>
+              </w:rPr>
+              <w:fldChar w:fldCharType="separate"/>
+            </w:r>
+            <w:r>
+              <w:rPr>
+                <w:noProof/>
+                <w:webHidden/>
+              </w:rPr>
+              <w:t>1</w:t>
+            </w:r>
+            <w:r>
+              <w:rPr>
+                <w:noProof/>
+                <w:webHidden/>
+              </w:rPr>
+              <w:fldChar w:fldCharType="end"/>
+            </w:r>
+          </w:hyperlink>
+        </w:p>
+        <w:p>
+          <w:pPr>
+            <w:pStyle w:val="TOC1"/>
+            <w:tabs>
+              <w:tab w:val="right" w:leader="dot" w:pos="9350"/>
+            </w:tabs>
+            <w:rPr>
+              <w:noProof/>
+            </w:rPr>
+          </w:pPr>
+          <w:hyperlink w:anchor="_Toc160021410" w:history="1">
+            <w:r>
+              <w:rPr>
+                <w:rStyle w:val="Hyperlink"/>
+                <w:noProof/>
+              </w:rPr>
+              <w:t>The Hover Event</w:t>
+            </w:r>
+            <w:r>
+              <w:rPr>
+                <w:noProof/>
+                <w:webHidden/>
+              </w:rPr>
+              <w:tab/>
+            </w:r>
+            <w:r>
+              <w:rPr>
+                <w:noProof/>
+                <w:webHidden/>
+              </w:rPr>
+              <w:fldChar w:fldCharType="begin"/>
+            </w:r>
+            <w:r>
+              <w:rPr>
+                <w:noProof/>
+                <w:webHidden/>
+              </w:rPr>
+              <w:instrText xml:space="preserve"> PAGEREF _Toc160021410 \h </w:instrText>
+            </w:r>
+            <w:r>
+              <w:rPr>
+                <w:noProof/>
+                <w:webHidden/>
+              </w:rPr>
+            </w:r>
+            <w:r>
+              <w:rPr>
+                <w:noProof/>
+                <w:webHidden/>
+              </w:rPr>
+              <w:fldChar w:fldCharType="separate"/>
+            </w:r>
+            <w:r>
+              <w:rPr>
+                <w:noProof/>
+                <w:webHidden/>
+              </w:rPr>
+              <w:t>3</w:t>
+            </w:r>
+            <w:r>
+              <w:rPr>
+                <w:noProof/>
+                <w:webHidden/>
+              </w:rPr>
+              <w:fldChar w:fldCharType="end"/>
+            </w:r>
+          </w:hyperlink>
+        </w:p>
+        <w:p>
+          <w:pPr>
+            <w:pStyle w:val="TOC1"/>
+            <w:tabs>
+              <w:tab w:val="right" w:leader="dot" w:pos="9350"/>
+            </w:tabs>
+            <w:rPr>
+              <w:noProof/>
+            </w:rPr>
+          </w:pPr>
+          <w:hyperlink w:anchor="_Toc160021411" w:history="1">
+            <w:r>
+              <w:rPr>
+                <w:rStyle w:val="Hyperlink"/>
+                <w:noProof/>
+              </w:rPr>
+              <w:t>To set up the code</w:t>
+            </w:r>
+            <w:r>
+              <w:rPr>
+                <w:noProof/>
+                <w:webHidden/>
+              </w:rPr>
+              <w:tab/>
+            </w:r>
+            <w:r>
+              <w:rPr>
+                <w:noProof/>
+                <w:webHidden/>
+              </w:rPr>
+              <w:fldChar w:fldCharType="begin"/>
+            </w:r>
+            <w:r>
+              <w:rPr>
+                <w:noProof/>
+                <w:webHidden/>
+              </w:rPr>
+              <w:instrText xml:space="preserve"> PAGEREF _Toc160021411 \h </w:instrText>
+            </w:r>
+            <w:r>
+              <w:rPr>
+                <w:noProof/>
+                <w:webHidden/>
+              </w:rPr>
+            </w:r>
+            <w:r>
+              <w:rPr>
+                <w:noProof/>
+                <w:webHidden/>
+              </w:rPr>
+              <w:fldChar w:fldCharType="separate"/>
+            </w:r>
+            <w:r>
+              <w:rPr>
+                <w:noProof/>
+                <w:webHidden/>
+              </w:rPr>
+              <w:t>3</w:t>
+            </w:r>
+            <w:r>
+              <w:rPr>
+                <w:noProof/>
+                <w:webHidden/>
+              </w:rPr>
+              <w:fldChar w:fldCharType="end"/>
+            </w:r>
+          </w:hyperlink>
+        </w:p>
+        <w:p>
+          <w:pPr>
+            <w:pStyle w:val="TOC1"/>
+            <w:tabs>
+              <w:tab w:val="right" w:leader="dot" w:pos="9350"/>
+            </w:tabs>
+            <w:rPr>
+              <w:noProof/>
+            </w:rPr>
+          </w:pPr>
+          <w:hyperlink w:anchor="_Toc160021412" w:history="1">
+            <w:r>
+              <w:rPr>
+                <w:rStyle w:val="Hyperlink"/>
+                <w:noProof/>
+              </w:rPr>
+              <w:t>Speed Curve of Transitions</w:t>
+            </w:r>
+            <w:r>
+              <w:rPr>
+                <w:noProof/>
+                <w:webHidden/>
+              </w:rPr>
+              <w:tab/>
+            </w:r>
+            <w:r>
+              <w:rPr>
+                <w:noProof/>
+                <w:webHidden/>
+              </w:rPr>
+              <w:fldChar w:fldCharType="begin"/>
+            </w:r>
+            <w:r>
+              <w:rPr>
+                <w:noProof/>
+                <w:webHidden/>
+              </w:rPr>
+              <w:instrText xml:space="preserve"> PAGEREF _Toc160021412 \h </w:instrText>
+            </w:r>
+            <w:r>
+              <w:rPr>
+                <w:noProof/>
+                <w:webHidden/>
+              </w:rPr>
+            </w:r>
+            <w:r>
+              <w:rPr>
+                <w:noProof/>
+                <w:webHidden/>
+              </w:rPr>
+              <w:fldChar w:fldCharType="separate"/>
+            </w:r>
+            <w:r>
+              <w:rPr>
+                <w:noProof/>
+                <w:webHidden/>
+              </w:rPr>
+              <w:t>4</w:t>
+            </w:r>
+            <w:r>
+              <w:rPr>
+                <w:noProof/>
+                <w:webHidden/>
+              </w:rPr>
+              <w:fldChar w:fldCharType="end"/>
+            </w:r>
+          </w:hyperlink>
+        </w:p>
+        <w:p>
+          <w:pPr>
+            <w:pStyle w:val="TOC1"/>
+            <w:tabs>
+              <w:tab w:val="right" w:leader="dot" w:pos="9350"/>
+            </w:tabs>
+            <w:rPr>
+              <w:noProof/>
+            </w:rPr>
+          </w:pPr>
+          <w:hyperlink w:anchor="_Toc160021413" w:history="1">
+            <w:r>
+              <w:rPr>
+                <w:rStyle w:val="Hyperlink"/>
+                <w:noProof/>
+              </w:rPr>
+              <w:t>Transform</w:t>
+            </w:r>
+            <w:r>
+              <w:rPr>
+                <w:noProof/>
+                <w:webHidden/>
+              </w:rPr>
+              <w:tab/>
+            </w:r>
+            <w:r>
+              <w:rPr>
+                <w:noProof/>
+                <w:webHidden/>
+              </w:rPr>
+              <w:fldChar w:fldCharType="begin"/>
+            </w:r>
+            <w:r>
+              <w:rPr>
+                <w:noProof/>
+                <w:webHidden/>
+              </w:rPr>
+              <w:instrText xml:space="preserve"> PAGEREF _Toc160021413 \h </w:instrText>
+            </w:r>
+            <w:r>
+              <w:rPr>
+                <w:noProof/>
+                <w:webHidden/>
+              </w:rPr>
+            </w:r>
+            <w:r>
+              <w:rPr>
+                <w:noProof/>
+                <w:webHidden/>
+              </w:rPr>
+              <w:fldChar w:fldCharType="separate"/>
+            </w:r>
+            <w:r>
+              <w:rPr>
+                <w:noProof/>
+                <w:webHidden/>
+              </w:rPr>
+              <w:t>6</w:t>
+            </w:r>
+            <w:r>
+              <w:rPr>
+                <w:noProof/>
+                <w:webHidden/>
+              </w:rPr>
+              <w:fldChar w:fldCharType="end"/>
+            </w:r>
+          </w:hyperlink>
+        </w:p>
+        <w:p>
+          <w:pPr>
+            <w:pStyle w:val="TOC1"/>
+            <w:tabs>
+              <w:tab w:val="right" w:leader="dot" w:pos="9350"/>
+            </w:tabs>
+            <w:rPr>
+              <w:noProof/>
+            </w:rPr>
+          </w:pPr>
+          <w:hyperlink w:anchor="_Toc160021414" w:history="1">
+            <w:r>
+              <w:rPr>
+                <w:rStyle w:val="Hyperlink"/>
+                <w:noProof/>
+              </w:rPr>
+              <w:t>Translate</w:t>
+            </w:r>
+            <w:r>
+              <w:rPr>
+                <w:noProof/>
+                <w:webHidden/>
+              </w:rPr>
+              <w:tab/>
+            </w:r>
+            <w:r>
+              <w:rPr>
+                <w:noProof/>
+                <w:webHidden/>
+              </w:rPr>
+              <w:fldChar w:fldCharType="begin"/>
+            </w:r>
+            <w:r>
+              <w:rPr>
+                <w:noProof/>
+                <w:webHidden/>
+              </w:rPr>
+              <w:instrText xml:space="preserve"> PAGEREF _Toc160021414 \h </w:instrText>
+            </w:r>
+            <w:r>
+              <w:rPr>
+                <w:noProof/>
+                <w:webHidden/>
+              </w:rPr>
+            </w:r>
+            <w:r>
+              <w:rPr>
+                <w:noProof/>
+                <w:webHidden/>
+              </w:rPr>
+              <w:fldChar w:fldCharType="separate"/>
+            </w:r>
+            <w:r>
+              <w:rPr>
+                <w:noProof/>
+                <w:webHidden/>
+              </w:rPr>
+              <w:t>8</w:t>
+            </w:r>
+            <w:r>
+              <w:rPr>
+                <w:noProof/>
+                <w:webHidden/>
+              </w:rPr>
+              <w:fldChar w:fldCharType="end"/>
+            </w:r>
+          </w:hyperlink>
+        </w:p>
+        <w:p>
+          <w:pPr>
+            <w:pStyle w:val="TOC1"/>
+            <w:tabs>
+              <w:tab w:val="right" w:leader="dot" w:pos="9350"/>
+            </w:tabs>
+            <w:rPr>
+              <w:noProof/>
+            </w:rPr>
+          </w:pPr>
+          <w:hyperlink w:anchor="_Toc160021415" w:history="1">
+            <w:r>
+              <w:rPr>
+                <w:rStyle w:val="Hyperlink"/>
+                <w:noProof/>
+              </w:rPr>
+              <w:t>Using Autoprefixer</w:t>
+            </w:r>
+            <w:r>
+              <w:rPr>
+                <w:noProof/>
+                <w:webHidden/>
+              </w:rPr>
+              <w:tab/>
+            </w:r>
+            <w:r>
+              <w:rPr>
+                <w:noProof/>
+                <w:webHidden/>
+              </w:rPr>
+              <w:fldChar w:fldCharType="begin"/>
+            </w:r>
+            <w:r>
+              <w:rPr>
+                <w:noProof/>
+                <w:webHidden/>
+              </w:rPr>
+              <w:instrText xml:space="preserve"> PAGEREF _Toc160021415 \h </w:instrText>
+            </w:r>
+            <w:r>
+              <w:rPr>
+                <w:noProof/>
+                <w:webHidden/>
+              </w:rPr>
+            </w:r>
+            <w:r>
+              <w:rPr>
+                <w:noProof/>
+                <w:webHidden/>
+              </w:rPr>
+              <w:fldChar w:fldCharType="separate"/>
+            </w:r>
+            <w:r>
+              <w:rPr>
+                <w:noProof/>
+                <w:webHidden/>
+              </w:rPr>
+              <w:t>9</w:t>
+            </w:r>
+            <w:r>
+              <w:rPr>
+                <w:noProof/>
+                <w:webHidden/>
+              </w:rPr>
+              <w:fldChar w:fldCharType="end"/>
+            </w:r>
+          </w:hyperlink>
+        </w:p>
+        <w:p>
+          <w:r>
+            <w:rPr>
+              <w:b/>
+              <w:bCs/>
+              <w:noProof/>
+            </w:rPr>
+            <w:fldChar w:fldCharType="end"/>
+          </w:r>
+        </w:p>
+      </w:sdtContent>
+    </w:sdt>
+    <w:p/>
+    <w:p/>
     <w:p>
       <w:r>
         <w:rPr>
@@ -33,7 +560,7 @@
                     </pic:cNvPicPr>
                   </pic:nvPicPr>
                   <pic:blipFill>
-                    <a:blip r:embed="rId5">
+                    <a:blip r:embed="rId6">
                       <a:extLst>
                         <a:ext uri="{28A0092B-C50C-407E-A947-70E740481C1C}">
                           <a14:useLocalDpi xmlns:a14="http://schemas.microsoft.com/office/drawing/2010/main" val="0"/>
@@ -69,9 +596,11 @@
       <w:pPr>
         <w:pStyle w:val="Heading1"/>
       </w:pPr>
+      <w:bookmarkStart w:id="0" w:name="_Toc160021409"/>
       <w:r>
         <w:t>What are CSS Transitions?</w:t>
       </w:r>
+      <w:bookmarkEnd w:id="0"/>
     </w:p>
     <w:p>
       <w:r>
@@ -112,6 +641,7 @@
         <w:rPr>
           <w:noProof/>
         </w:rPr>
+        <w:lastRenderedPageBreak/>
         <w:drawing>
           <wp:inline distT="0" distB="0" distL="0" distR="0" wp14:anchorId="435E2D18" wp14:editId="1843716F">
             <wp:extent cx="4762500" cy="3543300"/>
@@ -125,68 +655,6 @@
                 <pic:pic xmlns:pic="http://schemas.openxmlformats.org/drawingml/2006/picture">
                   <pic:nvPicPr>
                     <pic:cNvPr id="0" name="Picture 1"/>
-                    <pic:cNvPicPr>
-                      <a:picLocks noChangeAspect="1" noChangeArrowheads="1"/>
-                    </pic:cNvPicPr>
-                  </pic:nvPicPr>
-                  <pic:blipFill>
-                    <a:blip r:embed="rId6">
-                      <a:extLst>
-                        <a:ext uri="{28A0092B-C50C-407E-A947-70E740481C1C}">
-                          <a14:useLocalDpi xmlns:a14="http://schemas.microsoft.com/office/drawing/2010/main" val="0"/>
-                        </a:ext>
-                      </a:extLst>
-                    </a:blip>
-                    <a:srcRect/>
-                    <a:stretch>
-                      <a:fillRect/>
-                    </a:stretch>
-                  </pic:blipFill>
-                  <pic:spPr bwMode="auto">
-                    <a:xfrm>
-                      <a:off x="0" y="0"/>
-                      <a:ext cx="4762500" cy="3543300"/>
-                    </a:xfrm>
-                    <a:prstGeom prst="rect">
-                      <a:avLst/>
-                    </a:prstGeom>
-                    <a:noFill/>
-                    <a:ln>
-                      <a:noFill/>
-                    </a:ln>
-                  </pic:spPr>
-                </pic:pic>
-              </a:graphicData>
-            </a:graphic>
-          </wp:inline>
-        </w:drawing>
-      </w:r>
-    </w:p>
-    <w:p/>
-    <w:p>
-      <w:r>
-        <w:lastRenderedPageBreak/>
-        <w:t>Oh, yeah just tell me what I am, and how much time I got.</w:t>
-      </w:r>
-    </w:p>
-    <w:p>
-      <w:r>
-        <w:rPr>
-          <w:noProof/>
-        </w:rPr>
-        <w:drawing>
-          <wp:inline distT="0" distB="0" distL="0" distR="0" wp14:anchorId="5E3FF490" wp14:editId="5E4021E6">
-            <wp:extent cx="4762500" cy="3543300"/>
-            <wp:effectExtent l="0" t="0" r="0" b="0"/>
-            <wp:docPr id="1118920756" name="Picture 2"/>
-            <wp:cNvGraphicFramePr>
-              <a:graphicFrameLocks xmlns:a="http://schemas.openxmlformats.org/drawingml/2006/main" noChangeAspect="1"/>
-            </wp:cNvGraphicFramePr>
-            <a:graphic xmlns:a="http://schemas.openxmlformats.org/drawingml/2006/main">
-              <a:graphicData uri="http://schemas.openxmlformats.org/drawingml/2006/picture">
-                <pic:pic xmlns:pic="http://schemas.openxmlformats.org/drawingml/2006/picture">
-                  <pic:nvPicPr>
-                    <pic:cNvPr id="0" name="Picture 2"/>
                     <pic:cNvPicPr>
                       <a:picLocks noChangeAspect="1" noChangeArrowheads="1"/>
                     </pic:cNvPicPr>
@@ -226,12 +694,76 @@
     </w:p>
     <w:p/>
     <w:p>
+      <w:r>
+        <w:t>Oh, yeah just tell me what I am, and how much time I got.</w:t>
+      </w:r>
+    </w:p>
+    <w:p>
+      <w:r>
+        <w:rPr>
+          <w:noProof/>
+        </w:rPr>
+        <w:drawing>
+          <wp:inline distT="0" distB="0" distL="0" distR="0" wp14:anchorId="5E3FF490" wp14:editId="5E4021E6">
+            <wp:extent cx="4762500" cy="3543300"/>
+            <wp:effectExtent l="0" t="0" r="0" b="0"/>
+            <wp:docPr id="1118920756" name="Picture 2"/>
+            <wp:cNvGraphicFramePr>
+              <a:graphicFrameLocks xmlns:a="http://schemas.openxmlformats.org/drawingml/2006/main" noChangeAspect="1"/>
+            </wp:cNvGraphicFramePr>
+            <a:graphic xmlns:a="http://schemas.openxmlformats.org/drawingml/2006/main">
+              <a:graphicData uri="http://schemas.openxmlformats.org/drawingml/2006/picture">
+                <pic:pic xmlns:pic="http://schemas.openxmlformats.org/drawingml/2006/picture">
+                  <pic:nvPicPr>
+                    <pic:cNvPr id="0" name="Picture 2"/>
+                    <pic:cNvPicPr>
+                      <a:picLocks noChangeAspect="1" noChangeArrowheads="1"/>
+                    </pic:cNvPicPr>
+                  </pic:nvPicPr>
+                  <pic:blipFill>
+                    <a:blip r:embed="rId8">
+                      <a:extLst>
+                        <a:ext uri="{28A0092B-C50C-407E-A947-70E740481C1C}">
+                          <a14:useLocalDpi xmlns:a14="http://schemas.microsoft.com/office/drawing/2010/main" val="0"/>
+                        </a:ext>
+                      </a:extLst>
+                    </a:blip>
+                    <a:srcRect/>
+                    <a:stretch>
+                      <a:fillRect/>
+                    </a:stretch>
+                  </pic:blipFill>
+                  <pic:spPr bwMode="auto">
+                    <a:xfrm>
+                      <a:off x="0" y="0"/>
+                      <a:ext cx="4762500" cy="3543300"/>
+                    </a:xfrm>
+                    <a:prstGeom prst="rect">
+                      <a:avLst/>
+                    </a:prstGeom>
+                    <a:noFill/>
+                    <a:ln>
+                      <a:noFill/>
+                    </a:ln>
+                  </pic:spPr>
+                </pic:pic>
+              </a:graphicData>
+            </a:graphic>
+          </wp:inline>
+        </w:drawing>
+      </w:r>
+    </w:p>
+    <w:p/>
+    <w:p>
       <w:pPr>
         <w:pStyle w:val="Heading1"/>
       </w:pPr>
-      <w:r>
+      <w:bookmarkStart w:id="1" w:name="_Toc160021410"/>
+      <w:r>
+        <w:lastRenderedPageBreak/>
         <w:t>The Hover Event</w:t>
       </w:r>
+      <w:bookmarkEnd w:id="1"/>
     </w:p>
     <w:p>
       <w:r>
@@ -248,13 +780,31 @@
       <w:pPr>
         <w:pStyle w:val="Heading1"/>
       </w:pPr>
+      <w:bookmarkStart w:id="2" w:name="_Toc160021411"/>
       <w:r>
         <w:t>To set up the code</w:t>
       </w:r>
-    </w:p>
-    <w:p>
-      <w:r>
-        <w:t>If you just set your code to target div, you will find that all of your divs will be effected, and that is probably not what you want. So, best to create a div in your html, and then give it a class name, where we are only targeting that div alone.</w:t>
+      <w:bookmarkEnd w:id="2"/>
+    </w:p>
+    <w:p>
+      <w:r>
+        <w:t xml:space="preserve">If you just set your code to target div, you will find that all of your </w:t>
+      </w:r>
+      <w:proofErr w:type="spellStart"/>
+      <w:r>
+        <w:t>divs</w:t>
+      </w:r>
+      <w:proofErr w:type="spellEnd"/>
+      <w:r>
+        <w:t xml:space="preserve"> will be </w:t>
+      </w:r>
+      <w:proofErr w:type="gramStart"/>
+      <w:r>
+        <w:t>effected</w:t>
+      </w:r>
+      <w:proofErr w:type="gramEnd"/>
+      <w:r>
+        <w:t>, and that is probably not what you want. So, best to create a div in your html, and then give it a class name, where we are only targeting that div alone.</w:t>
       </w:r>
     </w:p>
     <w:p>
@@ -291,7 +841,7 @@
                     <pic:cNvPicPr/>
                   </pic:nvPicPr>
                   <pic:blipFill>
-                    <a:blip r:embed="rId8"/>
+                    <a:blip r:embed="rId9"/>
                     <a:stretch>
                       <a:fillRect/>
                     </a:stretch>
@@ -324,7 +874,6 @@
         <w:rPr>
           <w:rStyle w:val="IntenseEmphasis"/>
         </w:rPr>
-        <w:lastRenderedPageBreak/>
         <w:t xml:space="preserve">Notice that in order to create a simple animation like this, the only code which might be unfamiliar is just one line. So, if you learn to use the property </w:t>
       </w:r>
       <w:r>
@@ -379,7 +928,7 @@
                     <pic:cNvPicPr/>
                   </pic:nvPicPr>
                   <pic:blipFill>
-                    <a:blip r:embed="rId9"/>
+                    <a:blip r:embed="rId10"/>
                     <a:stretch>
                       <a:fillRect/>
                     </a:stretch>
@@ -403,6 +952,7 @@
     <w:p/>
     <w:p>
       <w:r>
+        <w:lastRenderedPageBreak/>
         <w:t>Now if you run it,</w:t>
       </w:r>
       <w:r>
@@ -415,7 +965,15 @@
         <w:t>shape</w:t>
       </w:r>
       <w:r>
-        <w:t xml:space="preserve"> is taking 4 seconds to reach it full size, when the width is only taking 3 seconds. Because that is what </w:t>
+        <w:t xml:space="preserve"> is taking 4 seconds to reach </w:t>
+      </w:r>
+      <w:proofErr w:type="spellStart"/>
+      <w:r>
+        <w:t>it</w:t>
+      </w:r>
+      <w:proofErr w:type="spellEnd"/>
+      <w:r>
+        <w:t xml:space="preserve"> full size, when the width is only taking 3 seconds. Because that is what </w:t>
       </w:r>
       <w:r>
         <w:t>was</w:t>
@@ -458,7 +1016,7 @@
                     <pic:cNvPicPr/>
                   </pic:nvPicPr>
                   <pic:blipFill>
-                    <a:blip r:embed="rId10"/>
+                    <a:blip r:embed="rId11"/>
                     <a:stretch>
                       <a:fillRect/>
                     </a:stretch>
@@ -484,9 +1042,11 @@
       <w:pPr>
         <w:pStyle w:val="Heading1"/>
       </w:pPr>
+      <w:bookmarkStart w:id="3" w:name="_Toc160021412"/>
       <w:r>
         <w:t>Speed Curve of Transitions</w:t>
       </w:r>
+      <w:bookmarkEnd w:id="3"/>
     </w:p>
     <w:p>
       <w:r>
@@ -496,7 +1056,6 @@
     <w:p/>
     <w:p>
       <w:r>
-        <w:lastRenderedPageBreak/>
         <w:t>You can set your speed curve at different settings, something like a fan, except that you are working with speeds at the beginning and end of the movement of your object.</w:t>
       </w:r>
     </w:p>
@@ -521,7 +1080,7 @@
                     <pic:cNvPicPr/>
                   </pic:nvPicPr>
                   <pic:blipFill>
-                    <a:blip r:embed="rId11"/>
+                    <a:blip r:embed="rId12"/>
                     <a:stretch>
                       <a:fillRect/>
                     </a:stretch>
@@ -565,7 +1124,15 @@
         <w:pStyle w:val="code"/>
       </w:pPr>
       <w:r>
-        <w:t>&lt;h1&gt; Transitions!&lt;/h1&gt;</w:t>
+        <w:t xml:space="preserve">&lt;h1&gt; </w:t>
+      </w:r>
+      <w:proofErr w:type="gramStart"/>
+      <w:r>
+        <w:t>Transitions!&lt;</w:t>
+      </w:r>
+      <w:proofErr w:type="gramEnd"/>
+      <w:r>
+        <w:t>/h1&gt;</w:t>
       </w:r>
     </w:p>
     <w:p>
@@ -573,6 +1140,7 @@
         <w:pStyle w:val="code"/>
       </w:pPr>
       <w:r>
+        <w:lastRenderedPageBreak/>
         <w:t xml:space="preserve"> </w:t>
       </w:r>
     </w:p>
@@ -594,7 +1162,15 @@
         <w:pStyle w:val="code"/>
       </w:pPr>
       <w:r>
-        <w:t>&lt;div class="div1"&gt;linear&lt;/div&gt;&lt;br&gt;</w:t>
+        <w:t>&lt;div class="div1"&gt;linear&lt;/div&gt;&lt;</w:t>
+      </w:r>
+      <w:proofErr w:type="spellStart"/>
+      <w:r>
+        <w:t>br</w:t>
+      </w:r>
+      <w:proofErr w:type="spellEnd"/>
+      <w:r>
+        <w:t>&gt;</w:t>
       </w:r>
     </w:p>
     <w:p>
@@ -602,7 +1178,15 @@
         <w:pStyle w:val="code"/>
       </w:pPr>
       <w:r>
-        <w:t>&lt;div class="div2"&gt;ease&lt;/div&gt;&lt;br&gt;</w:t>
+        <w:t>&lt;div class="div2"&gt;ease&lt;/div&gt;&lt;</w:t>
+      </w:r>
+      <w:proofErr w:type="spellStart"/>
+      <w:r>
+        <w:t>br</w:t>
+      </w:r>
+      <w:proofErr w:type="spellEnd"/>
+      <w:r>
+        <w:t>&gt;</w:t>
       </w:r>
     </w:p>
     <w:p>
@@ -610,7 +1194,15 @@
         <w:pStyle w:val="code"/>
       </w:pPr>
       <w:r>
-        <w:t>&lt;div class="div3"&gt;ease-in&lt;/div&gt;&lt;br&gt;</w:t>
+        <w:t>&lt;div class="div3"&gt;ease-in&lt;/div&gt;&lt;</w:t>
+      </w:r>
+      <w:proofErr w:type="spellStart"/>
+      <w:r>
+        <w:t>br</w:t>
+      </w:r>
+      <w:proofErr w:type="spellEnd"/>
+      <w:r>
+        <w:t>&gt;</w:t>
       </w:r>
     </w:p>
     <w:p>
@@ -618,7 +1210,15 @@
         <w:pStyle w:val="code"/>
       </w:pPr>
       <w:r>
-        <w:t>&lt;div class="div4"&gt;ease-out&lt;/div&gt;&lt;br&gt;</w:t>
+        <w:t>&lt;div class="div4"&gt;ease-out&lt;/div&gt;&lt;</w:t>
+      </w:r>
+      <w:proofErr w:type="spellStart"/>
+      <w:r>
+        <w:t>br</w:t>
+      </w:r>
+      <w:proofErr w:type="spellEnd"/>
+      <w:r>
+        <w:t>&gt;</w:t>
       </w:r>
     </w:p>
     <w:p>
@@ -626,7 +1226,15 @@
         <w:pStyle w:val="code"/>
       </w:pPr>
       <w:r>
-        <w:t>&lt;div class="div5"&gt;ease-in-out&lt;/div&gt;&lt;br&gt;</w:t>
+        <w:t>&lt;div class="div5"&gt;ease-in-out&lt;/div&gt;&lt;</w:t>
+      </w:r>
+      <w:proofErr w:type="spellStart"/>
+      <w:r>
+        <w:t>br</w:t>
+      </w:r>
+      <w:proofErr w:type="spellEnd"/>
+      <w:r>
+        <w:t>&gt;</w:t>
       </w:r>
     </w:p>
     <w:p>
@@ -651,8 +1259,13 @@
       <w:pPr>
         <w:pStyle w:val="code"/>
       </w:pPr>
-      <w:r>
-        <w:t>.div1,.div2,.div3,.div4,.div5 {</w:t>
+      <w:proofErr w:type="gramStart"/>
+      <w:r>
+        <w:t>.div</w:t>
+      </w:r>
+      <w:proofErr w:type="gramEnd"/>
+      <w:r>
+        <w:t>1,.div2,.div3,.div4,.div5 {</w:t>
       </w:r>
     </w:p>
     <w:p>
@@ -753,40 +1366,65 @@
       <w:pPr>
         <w:pStyle w:val="code"/>
       </w:pPr>
-      <w:r>
-        <w:t>.div1 {transition-timing-function: linear;}</w:t>
+      <w:proofErr w:type="gramStart"/>
+      <w:r>
+        <w:t>.div</w:t>
+      </w:r>
+      <w:proofErr w:type="gramEnd"/>
+      <w:r>
+        <w:t>1 {transition-timing-function: linear;}</w:t>
       </w:r>
     </w:p>
     <w:p>
       <w:pPr>
         <w:pStyle w:val="code"/>
       </w:pPr>
-      <w:r>
-        <w:t>.div2 {transition-timing-function: ease;}</w:t>
+      <w:proofErr w:type="gramStart"/>
+      <w:r>
+        <w:t>.div</w:t>
+      </w:r>
+      <w:proofErr w:type="gramEnd"/>
+      <w:r>
+        <w:t>2 {transition-timing-function: ease;}</w:t>
       </w:r>
     </w:p>
     <w:p>
       <w:pPr>
         <w:pStyle w:val="code"/>
       </w:pPr>
-      <w:r>
-        <w:t>.div3 {transition-timing-function: ease-in;}</w:t>
+      <w:proofErr w:type="gramStart"/>
+      <w:r>
+        <w:t>.div</w:t>
+      </w:r>
+      <w:proofErr w:type="gramEnd"/>
+      <w:r>
+        <w:t>3 {transition-timing-function: ease-in;}</w:t>
       </w:r>
     </w:p>
     <w:p>
       <w:pPr>
         <w:pStyle w:val="code"/>
       </w:pPr>
-      <w:r>
-        <w:t>.div4 {transition-timing-function: ease-out;}</w:t>
+      <w:proofErr w:type="gramStart"/>
+      <w:r>
+        <w:t>.div</w:t>
+      </w:r>
+      <w:proofErr w:type="gramEnd"/>
+      <w:r>
+        <w:t>4 {transition-timing-function: ease-out;}</w:t>
       </w:r>
     </w:p>
     <w:p>
       <w:pPr>
         <w:pStyle w:val="code"/>
       </w:pPr>
-      <w:r>
-        <w:t>.div5 {transition-timing-function: ease-in-out;}</w:t>
+      <w:proofErr w:type="gramStart"/>
+      <w:r>
+        <w:t>.div</w:t>
+      </w:r>
+      <w:proofErr w:type="gramEnd"/>
+      <w:r>
+        <w:t>5 {transition-timing-function: ease-in-out;}</w:t>
       </w:r>
     </w:p>
     <w:p>
@@ -798,156 +1436,181 @@
       <w:pPr>
         <w:pStyle w:val="code"/>
       </w:pPr>
-      <w:r>
+      <w:proofErr w:type="gramStart"/>
+      <w:r>
+        <w:t>.div</w:t>
+      </w:r>
+      <w:proofErr w:type="gramEnd"/>
+      <w:r>
+        <w:t>1:hover {</w:t>
+      </w:r>
+    </w:p>
+    <w:p>
+      <w:pPr>
+        <w:pStyle w:val="code"/>
+      </w:pPr>
+      <w:r>
+        <w:t xml:space="preserve">  width: 400px;</w:t>
+      </w:r>
+    </w:p>
+    <w:p>
+      <w:pPr>
+        <w:pStyle w:val="code"/>
+      </w:pPr>
+      <w:r>
+        <w:t>}</w:t>
+      </w:r>
+    </w:p>
+    <w:p>
+      <w:pPr>
+        <w:pStyle w:val="code"/>
+      </w:pPr>
+    </w:p>
+    <w:p>
+      <w:pPr>
+        <w:pStyle w:val="code"/>
+      </w:pPr>
+      <w:proofErr w:type="gramStart"/>
+      <w:r>
+        <w:t>.div</w:t>
+      </w:r>
+      <w:proofErr w:type="gramEnd"/>
+      <w:r>
+        <w:t>2:hover {</w:t>
+      </w:r>
+    </w:p>
+    <w:p>
+      <w:pPr>
+        <w:pStyle w:val="code"/>
+      </w:pPr>
+      <w:r>
+        <w:t xml:space="preserve">  width: 400px;</w:t>
+      </w:r>
+    </w:p>
+    <w:p>
+      <w:pPr>
+        <w:pStyle w:val="code"/>
+      </w:pPr>
+      <w:r>
+        <w:t>}</w:t>
+      </w:r>
+    </w:p>
+    <w:p>
+      <w:pPr>
+        <w:pStyle w:val="code"/>
+      </w:pPr>
+    </w:p>
+    <w:p>
+      <w:pPr>
+        <w:pStyle w:val="code"/>
+      </w:pPr>
+      <w:proofErr w:type="gramStart"/>
+      <w:r>
+        <w:t>.div</w:t>
+      </w:r>
+      <w:proofErr w:type="gramEnd"/>
+      <w:r>
+        <w:t>3:hover {</w:t>
+      </w:r>
+    </w:p>
+    <w:p>
+      <w:pPr>
+        <w:pStyle w:val="code"/>
+      </w:pPr>
+      <w:r>
+        <w:t xml:space="preserve">  width: 400px;</w:t>
+      </w:r>
+    </w:p>
+    <w:p>
+      <w:pPr>
+        <w:pStyle w:val="code"/>
+      </w:pPr>
+      <w:r>
+        <w:t>}</w:t>
+      </w:r>
+    </w:p>
+    <w:p>
+      <w:pPr>
+        <w:pStyle w:val="code"/>
+      </w:pPr>
+    </w:p>
+    <w:p>
+      <w:pPr>
+        <w:pStyle w:val="code"/>
+      </w:pPr>
+      <w:proofErr w:type="gramStart"/>
+      <w:r>
+        <w:t>.div</w:t>
+      </w:r>
+      <w:proofErr w:type="gramEnd"/>
+      <w:r>
+        <w:t>4:hover {</w:t>
+      </w:r>
+    </w:p>
+    <w:p>
+      <w:pPr>
+        <w:pStyle w:val="code"/>
+      </w:pPr>
+      <w:r>
+        <w:t xml:space="preserve">  width: 400px;</w:t>
+      </w:r>
+    </w:p>
+    <w:p>
+      <w:pPr>
+        <w:pStyle w:val="code"/>
+      </w:pPr>
+      <w:r>
+        <w:t>}</w:t>
+      </w:r>
+    </w:p>
+    <w:p>
+      <w:pPr>
+        <w:pStyle w:val="code"/>
+      </w:pPr>
+    </w:p>
+    <w:p>
+      <w:pPr>
+        <w:pStyle w:val="code"/>
+      </w:pPr>
+      <w:proofErr w:type="gramStart"/>
+      <w:r>
+        <w:t>.div</w:t>
+      </w:r>
+      <w:proofErr w:type="gramEnd"/>
+      <w:r>
+        <w:t>5:hover {</w:t>
+      </w:r>
+    </w:p>
+    <w:p>
+      <w:pPr>
+        <w:pStyle w:val="code"/>
+      </w:pPr>
+      <w:r>
+        <w:t xml:space="preserve">  width: 400px;</w:t>
+      </w:r>
+    </w:p>
+    <w:p>
+      <w:pPr>
+        <w:pStyle w:val="code"/>
+      </w:pPr>
+      <w:r>
+        <w:t>}</w:t>
+      </w:r>
+    </w:p>
+    <w:p>
+      <w:pPr>
+        <w:pStyle w:val="code"/>
+      </w:pPr>
+    </w:p>
+    <w:p>
+      <w:pPr>
+        <w:pStyle w:val="code"/>
+      </w:pPr>
+      <w:r>
+        <w:rPr>
+          <w:noProof/>
+        </w:rPr>
         <w:lastRenderedPageBreak/>
-        <w:t>.div1:hover {</w:t>
-      </w:r>
-    </w:p>
-    <w:p>
-      <w:pPr>
-        <w:pStyle w:val="code"/>
-      </w:pPr>
-      <w:r>
-        <w:t xml:space="preserve">  width: 400px;</w:t>
-      </w:r>
-    </w:p>
-    <w:p>
-      <w:pPr>
-        <w:pStyle w:val="code"/>
-      </w:pPr>
-      <w:r>
-        <w:t>}</w:t>
-      </w:r>
-    </w:p>
-    <w:p>
-      <w:pPr>
-        <w:pStyle w:val="code"/>
-      </w:pPr>
-    </w:p>
-    <w:p>
-      <w:pPr>
-        <w:pStyle w:val="code"/>
-      </w:pPr>
-      <w:r>
-        <w:t>.div2:hover {</w:t>
-      </w:r>
-    </w:p>
-    <w:p>
-      <w:pPr>
-        <w:pStyle w:val="code"/>
-      </w:pPr>
-      <w:r>
-        <w:t xml:space="preserve">  width: 400px;</w:t>
-      </w:r>
-    </w:p>
-    <w:p>
-      <w:pPr>
-        <w:pStyle w:val="code"/>
-      </w:pPr>
-      <w:r>
-        <w:t>}</w:t>
-      </w:r>
-    </w:p>
-    <w:p>
-      <w:pPr>
-        <w:pStyle w:val="code"/>
-      </w:pPr>
-    </w:p>
-    <w:p>
-      <w:pPr>
-        <w:pStyle w:val="code"/>
-      </w:pPr>
-      <w:r>
-        <w:t>.div3:hover {</w:t>
-      </w:r>
-    </w:p>
-    <w:p>
-      <w:pPr>
-        <w:pStyle w:val="code"/>
-      </w:pPr>
-      <w:r>
-        <w:t xml:space="preserve">  width: 400px;</w:t>
-      </w:r>
-    </w:p>
-    <w:p>
-      <w:pPr>
-        <w:pStyle w:val="code"/>
-      </w:pPr>
-      <w:r>
-        <w:t>}</w:t>
-      </w:r>
-    </w:p>
-    <w:p>
-      <w:pPr>
-        <w:pStyle w:val="code"/>
-      </w:pPr>
-    </w:p>
-    <w:p>
-      <w:pPr>
-        <w:pStyle w:val="code"/>
-      </w:pPr>
-      <w:r>
-        <w:t>.div4:hover {</w:t>
-      </w:r>
-    </w:p>
-    <w:p>
-      <w:pPr>
-        <w:pStyle w:val="code"/>
-      </w:pPr>
-      <w:r>
-        <w:t xml:space="preserve">  width: 400px;</w:t>
-      </w:r>
-    </w:p>
-    <w:p>
-      <w:pPr>
-        <w:pStyle w:val="code"/>
-      </w:pPr>
-      <w:r>
-        <w:t>}</w:t>
-      </w:r>
-    </w:p>
-    <w:p>
-      <w:pPr>
-        <w:pStyle w:val="code"/>
-      </w:pPr>
-    </w:p>
-    <w:p>
-      <w:pPr>
-        <w:pStyle w:val="code"/>
-      </w:pPr>
-      <w:r>
-        <w:t>.div5:hover {</w:t>
-      </w:r>
-    </w:p>
-    <w:p>
-      <w:pPr>
-        <w:pStyle w:val="code"/>
-      </w:pPr>
-      <w:r>
-        <w:t xml:space="preserve">  width: 400px;</w:t>
-      </w:r>
-    </w:p>
-    <w:p>
-      <w:pPr>
-        <w:pStyle w:val="code"/>
-      </w:pPr>
-      <w:r>
-        <w:t>}</w:t>
-      </w:r>
-    </w:p>
-    <w:p>
-      <w:pPr>
-        <w:pStyle w:val="code"/>
-      </w:pPr>
-    </w:p>
-    <w:p>
-      <w:pPr>
-        <w:pStyle w:val="code"/>
-      </w:pPr>
-      <w:r>
-        <w:rPr>
-          <w:noProof/>
-        </w:rPr>
         <w:drawing>
           <wp:inline distT="0" distB="0" distL="0" distR="0" wp14:anchorId="261044A0" wp14:editId="14B817F6">
             <wp:extent cx="5057140" cy="3473686"/>
@@ -964,7 +1627,7 @@
                     <pic:cNvPicPr/>
                   </pic:nvPicPr>
                   <pic:blipFill rotWithShape="1">
-                    <a:blip r:embed="rId12"/>
+                    <a:blip r:embed="rId13"/>
                     <a:srcRect l="2925" t="1883"/>
                     <a:stretch/>
                   </pic:blipFill>
@@ -1054,7 +1717,9 @@
     <w:p/>
     <w:p>
       <w:r>
-        <w:lastRenderedPageBreak/>
+        <w:rPr>
+          <w:noProof/>
+        </w:rPr>
         <w:drawing>
           <wp:inline distT="0" distB="0" distL="0" distR="0" wp14:anchorId="3142E30E" wp14:editId="6E0D699F">
             <wp:extent cx="1867161" cy="181000"/>
@@ -1071,7 +1736,7 @@
                     <pic:cNvPicPr/>
                   </pic:nvPicPr>
                   <pic:blipFill>
-                    <a:blip r:embed="rId13"/>
+                    <a:blip r:embed="rId14"/>
                     <a:stretch>
                       <a:fillRect/>
                     </a:stretch>
@@ -1115,6 +1780,9 @@
     </w:p>
     <w:p>
       <w:r>
+        <w:rPr>
+          <w:noProof/>
+        </w:rPr>
         <w:drawing>
           <wp:inline distT="0" distB="0" distL="0" distR="0" wp14:anchorId="178A5D74" wp14:editId="322FF565">
             <wp:extent cx="2086266" cy="209579"/>
@@ -1131,7 +1799,7 @@
                     <pic:cNvPicPr/>
                   </pic:nvPicPr>
                   <pic:blipFill>
-                    <a:blip r:embed="rId14"/>
+                    <a:blip r:embed="rId15"/>
                     <a:stretch>
                       <a:fillRect/>
                     </a:stretch>
@@ -1156,9 +1824,11 @@
       <w:pPr>
         <w:pStyle w:val="Heading1"/>
       </w:pPr>
+      <w:bookmarkStart w:id="4" w:name="_Toc160021413"/>
       <w:r>
         <w:t>Transform</w:t>
       </w:r>
+      <w:bookmarkEnd w:id="4"/>
     </w:p>
     <w:p>
       <w:r>
@@ -1193,11 +1863,15 @@
         <w:rPr>
           <w:rStyle w:val="Strong"/>
         </w:rPr>
+        <w:lastRenderedPageBreak/>
         <w:t>HTML</w:t>
       </w:r>
     </w:p>
     <w:p>
       <w:r>
+        <w:rPr>
+          <w:noProof/>
+        </w:rPr>
         <w:drawing>
           <wp:inline distT="0" distB="0" distL="0" distR="0" wp14:anchorId="10794988" wp14:editId="1806A9EB">
             <wp:extent cx="2181529" cy="714475"/>
@@ -1214,7 +1888,7 @@
                     <pic:cNvPicPr/>
                   </pic:nvPicPr>
                   <pic:blipFill>
-                    <a:blip r:embed="rId15"/>
+                    <a:blip r:embed="rId16"/>
                     <a:stretch>
                       <a:fillRect/>
                     </a:stretch>
@@ -1250,6 +1924,9 @@
     </w:p>
     <w:p>
       <w:r>
+        <w:rPr>
+          <w:noProof/>
+        </w:rPr>
         <w:drawing>
           <wp:inline distT="0" distB="0" distL="0" distR="0" wp14:anchorId="5ED36B3F" wp14:editId="6FC627B3">
             <wp:extent cx="2200582" cy="2038635"/>
@@ -1266,7 +1943,7 @@
                     <pic:cNvPicPr/>
                   </pic:nvPicPr>
                   <pic:blipFill>
-                    <a:blip r:embed="rId16"/>
+                    <a:blip r:embed="rId17"/>
                     <a:stretch>
                       <a:fillRect/>
                     </a:stretch>
@@ -1315,6 +1992,9 @@
     </w:p>
     <w:p>
       <w:r>
+        <w:rPr>
+          <w:noProof/>
+        </w:rPr>
         <w:drawing>
           <wp:inline distT="0" distB="0" distL="0" distR="0" wp14:anchorId="3498551F" wp14:editId="53064D5E">
             <wp:extent cx="1981477" cy="314369"/>
@@ -1331,7 +2011,7 @@
                     <pic:cNvPicPr/>
                   </pic:nvPicPr>
                   <pic:blipFill>
-                    <a:blip r:embed="rId17"/>
+                    <a:blip r:embed="rId18"/>
                     <a:stretch>
                       <a:fillRect/>
                     </a:stretch>
@@ -1367,7 +2047,9 @@
     </w:p>
     <w:p>
       <w:r>
-        <w:lastRenderedPageBreak/>
+        <w:rPr>
+          <w:noProof/>
+        </w:rPr>
         <w:drawing>
           <wp:inline distT="0" distB="0" distL="0" distR="0" wp14:anchorId="20BB5EAF" wp14:editId="4F2C2555">
             <wp:extent cx="2810267" cy="2181529"/>
@@ -1384,7 +2066,7 @@
                     <pic:cNvPicPr/>
                   </pic:nvPicPr>
                   <pic:blipFill>
-                    <a:blip r:embed="rId18"/>
+                    <a:blip r:embed="rId19"/>
                     <a:stretch>
                       <a:fillRect/>
                     </a:stretch>
@@ -1440,6 +2122,7 @@
       <w:r>
         <w:rPr>
           <w:rStyle w:val="Strong"/>
+          <w:noProof/>
         </w:rPr>
         <w:drawing>
           <wp:inline distT="0" distB="0" distL="0" distR="0" wp14:anchorId="03339A05" wp14:editId="6DA855A1">
@@ -1457,7 +2140,7 @@
                     <pic:cNvPicPr/>
                   </pic:nvPicPr>
                   <pic:blipFill>
-                    <a:blip r:embed="rId19"/>
+                    <a:blip r:embed="rId20"/>
                     <a:stretch>
                       <a:fillRect/>
                     </a:stretch>
@@ -1500,7 +2183,9 @@
       <w:r>
         <w:rPr>
           <w:rStyle w:val="Strong"/>
-        </w:rPr>
+          <w:noProof/>
+        </w:rPr>
+        <w:lastRenderedPageBreak/>
         <w:drawing>
           <wp:inline distT="0" distB="0" distL="0" distR="0" wp14:anchorId="32BB36B5" wp14:editId="4D15C43F">
             <wp:extent cx="2486025" cy="2486025"/>
@@ -1517,7 +2202,7 @@
                     <pic:cNvPicPr/>
                   </pic:nvPicPr>
                   <pic:blipFill rotWithShape="1">
-                    <a:blip r:embed="rId20"/>
+                    <a:blip r:embed="rId21"/>
                     <a:srcRect l="2247" r="1"/>
                     <a:stretch/>
                   </pic:blipFill>
@@ -1561,6 +2246,7 @@
       <w:r>
         <w:rPr>
           <w:rStyle w:val="Strong"/>
+          <w:noProof/>
         </w:rPr>
         <w:drawing>
           <wp:inline distT="0" distB="0" distL="0" distR="0" wp14:anchorId="55FB762F" wp14:editId="202B8FA1">
@@ -1578,7 +2264,7 @@
                     <pic:cNvPicPr/>
                   </pic:nvPicPr>
                   <pic:blipFill>
-                    <a:blip r:embed="rId21"/>
+                    <a:blip r:embed="rId22"/>
                     <a:stretch>
                       <a:fillRect/>
                     </a:stretch>
@@ -1605,6 +2291,354 @@
                         </a:srgbClr>
                       </a:outerShdw>
                     </a:effectLst>
+                  </pic:spPr>
+                </pic:pic>
+              </a:graphicData>
+            </a:graphic>
+          </wp:inline>
+        </w:drawing>
+      </w:r>
+    </w:p>
+    <w:p>
+      <w:pPr>
+        <w:pStyle w:val="Heading1"/>
+      </w:pPr>
+      <w:bookmarkStart w:id="5" w:name="_Toc160021414"/>
+      <w:r>
+        <w:t>Translate</w:t>
+      </w:r>
+      <w:bookmarkEnd w:id="5"/>
+    </w:p>
+    <w:p>
+      <w:r>
+        <w:t xml:space="preserve">Translate is another property that allows simple animations of our object. If you would like to have your element move from one position into another on the page, you would use </w:t>
+      </w:r>
+      <w:r>
+        <w:rPr>
+          <w:rStyle w:val="Strong"/>
+        </w:rPr>
+        <w:t>Translate</w:t>
+      </w:r>
+      <w:r>
+        <w:t>.</w:t>
+      </w:r>
+    </w:p>
+    <w:p/>
+    <w:p/>
+    <w:p>
+      <w:pPr>
+        <w:rPr>
+          <w:rStyle w:val="Strong"/>
+        </w:rPr>
+      </w:pPr>
+      <w:r>
+        <w:rPr>
+          <w:rStyle w:val="Strong"/>
+        </w:rPr>
+        <w:t>HTML</w:t>
+      </w:r>
+    </w:p>
+    <w:p>
+      <w:r>
+        <w:drawing>
+          <wp:inline distT="0" distB="0" distL="0" distR="0" wp14:anchorId="74EA2EFC" wp14:editId="57196538">
+            <wp:extent cx="1905266" cy="485843"/>
+            <wp:effectExtent l="0" t="0" r="0" b="9525"/>
+            <wp:docPr id="57032825" name="Picture 1"/>
+            <wp:cNvGraphicFramePr>
+              <a:graphicFrameLocks xmlns:a="http://schemas.openxmlformats.org/drawingml/2006/main" noChangeAspect="1"/>
+            </wp:cNvGraphicFramePr>
+            <a:graphic xmlns:a="http://schemas.openxmlformats.org/drawingml/2006/main">
+              <a:graphicData uri="http://schemas.openxmlformats.org/drawingml/2006/picture">
+                <pic:pic xmlns:pic="http://schemas.openxmlformats.org/drawingml/2006/picture">
+                  <pic:nvPicPr>
+                    <pic:cNvPr id="57032825" name=""/>
+                    <pic:cNvPicPr/>
+                  </pic:nvPicPr>
+                  <pic:blipFill>
+                    <a:blip r:embed="rId23"/>
+                    <a:stretch>
+                      <a:fillRect/>
+                    </a:stretch>
+                  </pic:blipFill>
+                  <pic:spPr>
+                    <a:xfrm>
+                      <a:off x="0" y="0"/>
+                      <a:ext cx="1905266" cy="485843"/>
+                    </a:xfrm>
+                    <a:prstGeom prst="rect">
+                      <a:avLst/>
+                    </a:prstGeom>
+                  </pic:spPr>
+                </pic:pic>
+              </a:graphicData>
+            </a:graphic>
+          </wp:inline>
+        </w:drawing>
+      </w:r>
+    </w:p>
+    <w:p/>
+    <w:p>
+      <w:pPr>
+        <w:rPr>
+          <w:rStyle w:val="Strong"/>
+        </w:rPr>
+      </w:pPr>
+      <w:r>
+        <w:rPr>
+          <w:rStyle w:val="Strong"/>
+        </w:rPr>
+        <w:t>CSS</w:t>
+      </w:r>
+    </w:p>
+    <w:p>
+      <w:r>
+        <w:t xml:space="preserve">You will notice that we are adding a new way of adding a hover, and that is by placing it directly into </w:t>
+      </w:r>
+      <w:proofErr w:type="gramStart"/>
+      <w:r>
+        <w:t>the .</w:t>
+      </w:r>
+      <w:proofErr w:type="spellStart"/>
+      <w:r>
+        <w:t>moveIt</w:t>
+      </w:r>
+      <w:proofErr w:type="spellEnd"/>
+      <w:proofErr w:type="gramEnd"/>
+      <w:r>
+        <w:t xml:space="preserve"> rule. We will use the &amp; sign a colon and the word hover to get this done.</w:t>
+      </w:r>
+    </w:p>
+    <w:p>
+      <w:pPr>
+        <w:rPr>
+          <w:rStyle w:val="Strong"/>
+        </w:rPr>
+      </w:pPr>
+      <w:r>
+        <w:rPr>
+          <w:rStyle w:val="Strong"/>
+        </w:rPr>
+        <w:lastRenderedPageBreak/>
+        <w:drawing>
+          <wp:inline distT="0" distB="0" distL="0" distR="0" wp14:anchorId="5BD71AD7" wp14:editId="662D8750">
+            <wp:extent cx="2896004" cy="2000529"/>
+            <wp:effectExtent l="0" t="0" r="0" b="0"/>
+            <wp:docPr id="1388955276" name="Picture 1"/>
+            <wp:cNvGraphicFramePr>
+              <a:graphicFrameLocks xmlns:a="http://schemas.openxmlformats.org/drawingml/2006/main" noChangeAspect="1"/>
+            </wp:cNvGraphicFramePr>
+            <a:graphic xmlns:a="http://schemas.openxmlformats.org/drawingml/2006/main">
+              <a:graphicData uri="http://schemas.openxmlformats.org/drawingml/2006/picture">
+                <pic:pic xmlns:pic="http://schemas.openxmlformats.org/drawingml/2006/picture">
+                  <pic:nvPicPr>
+                    <pic:cNvPr id="1388955276" name=""/>
+                    <pic:cNvPicPr/>
+                  </pic:nvPicPr>
+                  <pic:blipFill>
+                    <a:blip r:embed="rId24"/>
+                    <a:stretch>
+                      <a:fillRect/>
+                    </a:stretch>
+                  </pic:blipFill>
+                  <pic:spPr>
+                    <a:xfrm>
+                      <a:off x="0" y="0"/>
+                      <a:ext cx="2896004" cy="2000529"/>
+                    </a:xfrm>
+                    <a:prstGeom prst="rect">
+                      <a:avLst/>
+                    </a:prstGeom>
+                  </pic:spPr>
+                </pic:pic>
+              </a:graphicData>
+            </a:graphic>
+          </wp:inline>
+        </w:drawing>
+      </w:r>
+    </w:p>
+    <w:p>
+      <w:pPr>
+        <w:rPr>
+          <w:rStyle w:val="Strong"/>
+        </w:rPr>
+      </w:pPr>
+    </w:p>
+    <w:p>
+      <w:pPr>
+        <w:pStyle w:val="Heading1"/>
+      </w:pPr>
+      <w:bookmarkStart w:id="6" w:name="_Toc160021415"/>
+      <w:r>
+        <w:t>Using Autoprefixer</w:t>
+      </w:r>
+      <w:bookmarkEnd w:id="6"/>
+    </w:p>
+    <w:p>
+      <w:r>
+        <w:t xml:space="preserve">You can use the Autoprefixer in Visual Studio, to make sure everything works correctly on all browsers. Remember we had gone over using this add-on in our chapter on working on all browsers, which you can find </w:t>
+      </w:r>
+      <w:hyperlink r:id="rId25" w:history="1">
+        <w:r>
+          <w:rPr>
+            <w:rStyle w:val="Hyperlink"/>
+          </w:rPr>
+          <w:t>he</w:t>
+        </w:r>
+        <w:r>
+          <w:rPr>
+            <w:rStyle w:val="Hyperlink"/>
+          </w:rPr>
+          <w:t>r</w:t>
+        </w:r>
+        <w:r>
+          <w:rPr>
+            <w:rStyle w:val="Hyperlink"/>
+          </w:rPr>
+          <w:t>e</w:t>
+        </w:r>
+      </w:hyperlink>
+      <w:r>
+        <w:t>.</w:t>
+      </w:r>
+    </w:p>
+    <w:p>
+      <w:r>
+        <w:t>You have to remember that if you do use this Autoprefixer, that it will only recognize code from the CSS file, and if you placed your code in the heading of the document, you will have to copy it all into a CSS file, highlight it and then use Autoprefixer by hitting F1 and choosing it from the dropdown.</w:t>
+      </w:r>
+    </w:p>
+    <w:p/>
+    <w:p>
+      <w:pPr>
+        <w:rPr>
+          <w:rStyle w:val="BookTitle"/>
+        </w:rPr>
+      </w:pPr>
+      <w:proofErr w:type="spellStart"/>
+      <w:proofErr w:type="gramStart"/>
+      <w:r>
+        <w:rPr>
+          <w:rStyle w:val="BookTitle"/>
+        </w:rPr>
+        <w:t>Autoprefixer:Run</w:t>
+      </w:r>
+      <w:proofErr w:type="spellEnd"/>
+      <w:proofErr w:type="gramEnd"/>
+    </w:p>
+    <w:p>
+      <w:pPr>
+        <w:rPr>
+          <w:rStyle w:val="Heading1Char"/>
+        </w:rPr>
+      </w:pPr>
+    </w:p>
+    <w:p>
+      <w:r>
+        <w:rPr>
+          <w:noProof/>
+        </w:rPr>
+        <w:drawing>
+          <wp:inline distT="0" distB="0" distL="0" distR="0" wp14:anchorId="53C30661" wp14:editId="7BD89AD1">
+            <wp:extent cx="5943600" cy="1011555"/>
+            <wp:effectExtent l="0" t="0" r="0" b="0"/>
+            <wp:docPr id="1096013403" name="Picture 1"/>
+            <wp:cNvGraphicFramePr>
+              <a:graphicFrameLocks xmlns:a="http://schemas.openxmlformats.org/drawingml/2006/main" noChangeAspect="1"/>
+            </wp:cNvGraphicFramePr>
+            <a:graphic xmlns:a="http://schemas.openxmlformats.org/drawingml/2006/main">
+              <a:graphicData uri="http://schemas.openxmlformats.org/drawingml/2006/picture">
+                <pic:pic xmlns:pic="http://schemas.openxmlformats.org/drawingml/2006/picture">
+                  <pic:nvPicPr>
+                    <pic:cNvPr id="1096013403" name=""/>
+                    <pic:cNvPicPr/>
+                  </pic:nvPicPr>
+                  <pic:blipFill>
+                    <a:blip r:embed="rId26"/>
+                    <a:stretch>
+                      <a:fillRect/>
+                    </a:stretch>
+                  </pic:blipFill>
+                  <pic:spPr>
+                    <a:xfrm>
+                      <a:off x="0" y="0"/>
+                      <a:ext cx="5943600" cy="1011555"/>
+                    </a:xfrm>
+                    <a:prstGeom prst="rect">
+                      <a:avLst/>
+                    </a:prstGeom>
+                  </pic:spPr>
+                </pic:pic>
+              </a:graphicData>
+            </a:graphic>
+          </wp:inline>
+        </w:drawing>
+      </w:r>
+    </w:p>
+    <w:p/>
+    <w:p>
+      <w:r>
+        <w:t>Notice how -</w:t>
+      </w:r>
+      <w:proofErr w:type="spellStart"/>
+      <w:r>
+        <w:t>webkit</w:t>
+      </w:r>
+      <w:proofErr w:type="spellEnd"/>
+      <w:r>
+        <w:t>, and -</w:t>
+      </w:r>
+      <w:proofErr w:type="spellStart"/>
+      <w:proofErr w:type="gramStart"/>
+      <w:r>
+        <w:t>ms</w:t>
+      </w:r>
+      <w:proofErr w:type="spellEnd"/>
+      <w:r>
+        <w:t xml:space="preserve">  was</w:t>
+      </w:r>
+      <w:proofErr w:type="gramEnd"/>
+      <w:r>
+        <w:t xml:space="preserve"> added in some places in your code</w:t>
+      </w:r>
+    </w:p>
+    <w:p>
+      <w:r>
+        <w:lastRenderedPageBreak/>
+        <w:drawing>
+          <wp:inline distT="0" distB="0" distL="0" distR="0" wp14:anchorId="3704920C" wp14:editId="11E0A120">
+            <wp:extent cx="3648584" cy="2924582"/>
+            <wp:effectExtent l="0" t="0" r="9525" b="0"/>
+            <wp:docPr id="1807172055" name="Picture 1"/>
+            <wp:cNvGraphicFramePr>
+              <a:graphicFrameLocks xmlns:a="http://schemas.openxmlformats.org/drawingml/2006/main" noChangeAspect="1"/>
+            </wp:cNvGraphicFramePr>
+            <a:graphic xmlns:a="http://schemas.openxmlformats.org/drawingml/2006/main">
+              <a:graphicData uri="http://schemas.openxmlformats.org/drawingml/2006/picture">
+                <pic:pic xmlns:pic="http://schemas.openxmlformats.org/drawingml/2006/picture">
+                  <pic:nvPicPr>
+                    <pic:cNvPr id="1807172055" name="Picture 1"/>
+                    <pic:cNvPicPr/>
+                  </pic:nvPicPr>
+                  <pic:blipFill>
+                    <a:blip r:embed="rId27">
+                      <a:extLst>
+                        <a:ext uri="{28A0092B-C50C-407E-A947-70E740481C1C}">
+                          <a14:useLocalDpi xmlns:a14="http://schemas.microsoft.com/office/drawing/2010/main" val="0"/>
+                        </a:ext>
+                      </a:extLst>
+                    </a:blip>
+                    <a:stretch>
+                      <a:fillRect/>
+                    </a:stretch>
+                  </pic:blipFill>
+                  <pic:spPr>
+                    <a:xfrm>
+                      <a:off x="0" y="0"/>
+                      <a:ext cx="3648584" cy="2924582"/>
+                    </a:xfrm>
+                    <a:prstGeom prst="rect">
+                      <a:avLst/>
+                    </a:prstGeom>
                   </pic:spPr>
                 </pic:pic>
               </a:graphicData>
@@ -3393,7 +4427,6 @@
     <w:basedOn w:val="Heading1"/>
     <w:next w:val="Normal"/>
     <w:uiPriority w:val="39"/>
-    <w:semiHidden/>
     <w:unhideWhenUsed/>
     <w:qFormat/>
     <w:rsid w:val="00F6446E"/>
@@ -3736,6 +4769,53 @@
         <w:shd w:val="clear" w:color="auto" w:fill="FBE4D5" w:themeFill="accent2" w:themeFillTint="33"/>
       </w:tcPr>
     </w:tblStylePr>
+  </w:style>
+  <w:style w:type="character" w:styleId="Hyperlink">
+    <w:name w:val="Hyperlink"/>
+    <w:basedOn w:val="DefaultParagraphFont"/>
+    <w:uiPriority w:val="99"/>
+    <w:unhideWhenUsed/>
+    <w:rsid w:val="003A67C3"/>
+    <w:rPr>
+      <w:color w:val="0563C1" w:themeColor="hyperlink"/>
+      <w:u w:val="single"/>
+    </w:rPr>
+  </w:style>
+  <w:style w:type="character" w:styleId="UnresolvedMention">
+    <w:name w:val="Unresolved Mention"/>
+    <w:basedOn w:val="DefaultParagraphFont"/>
+    <w:uiPriority w:val="99"/>
+    <w:semiHidden/>
+    <w:unhideWhenUsed/>
+    <w:rsid w:val="003A67C3"/>
+    <w:rPr>
+      <w:color w:val="605E5C"/>
+      <w:shd w:val="clear" w:color="auto" w:fill="E1DFDD"/>
+    </w:rPr>
+  </w:style>
+  <w:style w:type="character" w:styleId="FollowedHyperlink">
+    <w:name w:val="FollowedHyperlink"/>
+    <w:basedOn w:val="DefaultParagraphFont"/>
+    <w:uiPriority w:val="99"/>
+    <w:semiHidden/>
+    <w:unhideWhenUsed/>
+    <w:rsid w:val="003A67C3"/>
+    <w:rPr>
+      <w:color w:val="954F72" w:themeColor="followedHyperlink"/>
+      <w:u w:val="single"/>
+    </w:rPr>
+  </w:style>
+  <w:style w:type="paragraph" w:styleId="TOC1">
+    <w:name w:val="toc 1"/>
+    <w:basedOn w:val="Normal"/>
+    <w:next w:val="Normal"/>
+    <w:autoRedefine/>
+    <w:uiPriority w:val="39"/>
+    <w:unhideWhenUsed/>
+    <w:rsid w:val="00E466B7"/>
+    <w:pPr>
+      <w:spacing w:after="100"/>
+    </w:pPr>
   </w:style>
 </w:styles>
 </file>
@@ -4033,4 +5113,16 @@
     </a:ext>
   </a:extLst>
 </a:theme>
+</file>
+
+<file path=customXml/item1.xml><?xml version="1.0" encoding="utf-8"?>
+<b:Sources xmlns:b="http://schemas.openxmlformats.org/officeDocument/2006/bibliography" xmlns="http://schemas.openxmlformats.org/officeDocument/2006/bibliography" SelectedStyle="\APASixthEditionOfficeOnline.xsl" StyleName="APA" Version="6"/>
+</file>
+
+<file path=customXml/itemProps1.xml><?xml version="1.0" encoding="utf-8"?>
+<ds:datastoreItem xmlns:ds="http://schemas.openxmlformats.org/officeDocument/2006/customXml" ds:itemID="{0B9EDD4F-266A-41F2-98CE-60321AAD8DE0}">
+  <ds:schemaRefs>
+    <ds:schemaRef ds:uri="http://schemas.openxmlformats.org/officeDocument/2006/bibliography"/>
+  </ds:schemaRefs>
+</ds:datastoreItem>
 </file>
</xml_diff>

<commit_message>
Working on article and updating Cartoon
</commit_message>
<xml_diff>
--- a/Articles/2024/3 CSS-Transitions/CSS Transitions.docx
+++ b/Articles/2024/3 CSS-Transitions/CSS Transitions.docx
@@ -12,6 +12,12 @@
     </w:p>
     <w:sdt>
       <w:sdtPr>
+        <w:rPr>
+          <w:rFonts w:asciiTheme="minorHAnsi" w:eastAsiaTheme="minorHAnsi" w:hAnsiTheme="minorHAnsi" w:cstheme="minorBidi"/>
+          <w:color w:val="auto"/>
+          <w:sz w:val="22"/>
+          <w:szCs w:val="22"/>
+        </w:rPr>
         <w:id w:val="-1584603081"/>
         <w:docPartObj>
           <w:docPartGallery w:val="Table of Contents"/>
@@ -20,13 +26,9 @@
       </w:sdtPr>
       <w:sdtEndPr>
         <w:rPr>
-          <w:rFonts w:asciiTheme="minorHAnsi" w:eastAsiaTheme="minorHAnsi" w:hAnsiTheme="minorHAnsi" w:cstheme="minorBidi"/>
           <w:b/>
           <w:bCs/>
           <w:noProof/>
-          <w:color w:val="auto"/>
-          <w:sz w:val="22"/>
-          <w:szCs w:val="22"/>
         </w:rPr>
       </w:sdtEndPr>
       <w:sdtContent>
@@ -625,7 +627,21 @@
         <w:pStyle w:val="ListParagraph"/>
       </w:pPr>
       <w:r>
-        <w:t>And the time it takes for the property to be messed with</w:t>
+        <w:t xml:space="preserve">And the time </w:t>
+      </w:r>
+      <w:r>
+        <w:t xml:space="preserve">you want it to </w:t>
+      </w:r>
+      <w:proofErr w:type="gramStart"/>
+      <w:r>
+        <w:t xml:space="preserve">take, </w:t>
+      </w:r>
+      <w:r>
+        <w:t xml:space="preserve"> for</w:t>
+      </w:r>
+      <w:proofErr w:type="gramEnd"/>
+      <w:r>
+        <w:t xml:space="preserve"> the property to be messed with</w:t>
       </w:r>
     </w:p>
     <w:p>
@@ -633,7 +649,13 @@
         <w:t>Well, I suppose before we can even begin trying to transition anything, we are going to need something to transition.</w:t>
       </w:r>
       <w:r>
-        <w:t xml:space="preserve"> That is easy, we got a div and we know how to make it a box.</w:t>
+        <w:t xml:space="preserve"> That is easy, we got a div and we know how to </w:t>
+      </w:r>
+      <w:r>
+        <w:t>use it; ahem…</w:t>
+      </w:r>
+      <w:r>
+        <w:t>make it a box.</w:t>
       </w:r>
     </w:p>
     <w:p>
@@ -760,17 +782,57 @@
       </w:pPr>
       <w:bookmarkStart w:id="1" w:name="_Toc160021410"/>
       <w:r>
+        <w:t>The Hover Event</w:t>
+      </w:r>
+      <w:bookmarkEnd w:id="1"/>
+    </w:p>
+    <w:p>
+      <w:r>
+        <w:t>Now what will we use to transition us? The hover event is something most of us have already used</w:t>
+      </w:r>
+      <w:r>
+        <w:t>. After all, this is done any time we want to</w:t>
+      </w:r>
+      <w:r>
+        <w:t xml:space="preserve"> transition</w:t>
+      </w:r>
+      <w:r>
+        <w:t xml:space="preserve"> </w:t>
+      </w:r>
+      <w:r>
+        <w:t>the color of a button</w:t>
+      </w:r>
+      <w:r>
+        <w:t>,</w:t>
+      </w:r>
+      <w:r>
+        <w:t xml:space="preserve"> or a hyperlink to look different</w:t>
+      </w:r>
+      <w:r>
+        <w:t xml:space="preserve"> </w:t>
+      </w:r>
+      <w:r>
         <w:lastRenderedPageBreak/>
-        <w:t>The Hover Event</w:t>
-      </w:r>
-      <w:bookmarkEnd w:id="1"/>
-    </w:p>
-    <w:p>
-      <w:r>
-        <w:t>Now what will we use to transition us? The hover event is something most of us have already used, when we transitioned the color of a button or a hyperlink to look different whenever a user hovered their mouse over it.</w:t>
-      </w:r>
-    </w:p>
-    <w:p>
+        <w:t>when a user interacts with it. And the change will take effect,</w:t>
+      </w:r>
+      <w:r>
+        <w:t xml:space="preserve"> whenever </w:t>
+      </w:r>
+      <w:r>
+        <w:t>that</w:t>
+      </w:r>
+      <w:r>
+        <w:t xml:space="preserve"> user hover</w:t>
+      </w:r>
+      <w:r>
+        <w:t>s a</w:t>
+      </w:r>
+      <w:r>
+        <w:t xml:space="preserve"> mouse over it.</w:t>
+      </w:r>
+      <w:r>
+        <w:t xml:space="preserve"> </w:t>
+      </w:r>
       <w:r>
         <w:t>So, a hover event is also the perfect mechanism to use, when we want to enable simple animation.</w:t>
       </w:r>
@@ -798,11 +860,9 @@
       <w:r>
         <w:t xml:space="preserve"> will be </w:t>
       </w:r>
-      <w:proofErr w:type="gramStart"/>
-      <w:r>
-        <w:t>effected</w:t>
-      </w:r>
-      <w:proofErr w:type="gramEnd"/>
+      <w:r>
+        <w:t>affected</w:t>
+      </w:r>
       <w:r>
         <w:t>, and that is probably not what you want. So, best to create a div in your html, and then give it a class name, where we are only targeting that div alone.</w:t>
       </w:r>
@@ -952,7 +1012,6 @@
     <w:p/>
     <w:p>
       <w:r>
-        <w:lastRenderedPageBreak/>
         <w:t>Now if you run it,</w:t>
       </w:r>
       <w:r>
@@ -965,15 +1024,19 @@
         <w:t>shape</w:t>
       </w:r>
       <w:r>
-        <w:t xml:space="preserve"> is taking 4 seconds to reach </w:t>
-      </w:r>
-      <w:proofErr w:type="spellStart"/>
-      <w:r>
-        <w:t>it</w:t>
-      </w:r>
-      <w:proofErr w:type="spellEnd"/>
-      <w:r>
-        <w:t xml:space="preserve"> full size, when the width is only taking 3 seconds. Because that is what </w:t>
+        <w:t xml:space="preserve"> is taking 4 seconds to reach it</w:t>
+      </w:r>
+      <w:r>
+        <w:t>s</w:t>
+      </w:r>
+      <w:r>
+        <w:t xml:space="preserve"> full size, wh</w:t>
+      </w:r>
+      <w:r>
+        <w:t>ile</w:t>
+      </w:r>
+      <w:r>
+        <w:t xml:space="preserve"> the width is only taking 3 seconds. Because that is what </w:t>
       </w:r>
       <w:r>
         <w:t>was</w:t>
@@ -1000,6 +1063,7 @@
         <w:rPr>
           <w:noProof/>
         </w:rPr>
+        <w:lastRenderedPageBreak/>
         <w:drawing>
           <wp:inline distT="0" distB="0" distL="0" distR="0" wp14:anchorId="3A299099" wp14:editId="6CB6007C">
             <wp:extent cx="5943600" cy="2051685"/>
@@ -1056,7 +1120,16 @@
     <w:p/>
     <w:p>
       <w:r>
-        <w:t>You can set your speed curve at different settings, something like a fan, except that you are working with speeds at the beginning and end of the movement of your object.</w:t>
+        <w:t xml:space="preserve">You can set your speed curve at different settings, something like </w:t>
+      </w:r>
+      <w:r>
+        <w:t>the speeds on a</w:t>
+      </w:r>
+      <w:r>
+        <w:t xml:space="preserve"> fan, except that you are working with speeds at the beginning and end of the movement of your object.</w:t>
+      </w:r>
+      <w:r>
+        <w:t xml:space="preserve"> And even if it might be a cool effect, unlike a fan, these speeds do nothing to cool you off.</w:t>
       </w:r>
     </w:p>
     <w:p>
@@ -1140,60 +1213,60 @@
         <w:pStyle w:val="code"/>
       </w:pPr>
       <w:r>
+        <w:t xml:space="preserve"> </w:t>
+      </w:r>
+    </w:p>
+    <w:p>
+      <w:pPr>
+        <w:pStyle w:val="code"/>
+      </w:pPr>
+      <w:r>
+        <w:t>&lt;p&gt;Hover over the div elements below, to see the different speed curves:&lt;/p&gt;</w:t>
+      </w:r>
+    </w:p>
+    <w:p>
+      <w:pPr>
+        <w:pStyle w:val="code"/>
+      </w:pPr>
+    </w:p>
+    <w:p>
+      <w:pPr>
+        <w:pStyle w:val="code"/>
+      </w:pPr>
+      <w:r>
+        <w:t>&lt;div class="div1"&gt;linear&lt;/div&gt;&lt;</w:t>
+      </w:r>
+      <w:proofErr w:type="spellStart"/>
+      <w:r>
+        <w:t>br</w:t>
+      </w:r>
+      <w:proofErr w:type="spellEnd"/>
+      <w:r>
+        <w:t>&gt;</w:t>
+      </w:r>
+    </w:p>
+    <w:p>
+      <w:pPr>
+        <w:pStyle w:val="code"/>
+      </w:pPr>
+      <w:r>
+        <w:t>&lt;div class="div2"&gt;ease&lt;/div&gt;&lt;</w:t>
+      </w:r>
+      <w:proofErr w:type="spellStart"/>
+      <w:r>
+        <w:t>br</w:t>
+      </w:r>
+      <w:proofErr w:type="spellEnd"/>
+      <w:r>
+        <w:t>&gt;</w:t>
+      </w:r>
+    </w:p>
+    <w:p>
+      <w:pPr>
+        <w:pStyle w:val="code"/>
+      </w:pPr>
+      <w:r>
         <w:lastRenderedPageBreak/>
-        <w:t xml:space="preserve"> </w:t>
-      </w:r>
-    </w:p>
-    <w:p>
-      <w:pPr>
-        <w:pStyle w:val="code"/>
-      </w:pPr>
-      <w:r>
-        <w:t>&lt;p&gt;Hover over the div elements below, to see the different speed curves:&lt;/p&gt;</w:t>
-      </w:r>
-    </w:p>
-    <w:p>
-      <w:pPr>
-        <w:pStyle w:val="code"/>
-      </w:pPr>
-    </w:p>
-    <w:p>
-      <w:pPr>
-        <w:pStyle w:val="code"/>
-      </w:pPr>
-      <w:r>
-        <w:t>&lt;div class="div1"&gt;linear&lt;/div&gt;&lt;</w:t>
-      </w:r>
-      <w:proofErr w:type="spellStart"/>
-      <w:r>
-        <w:t>br</w:t>
-      </w:r>
-      <w:proofErr w:type="spellEnd"/>
-      <w:r>
-        <w:t>&gt;</w:t>
-      </w:r>
-    </w:p>
-    <w:p>
-      <w:pPr>
-        <w:pStyle w:val="code"/>
-      </w:pPr>
-      <w:r>
-        <w:t>&lt;div class="div2"&gt;ease&lt;/div&gt;&lt;</w:t>
-      </w:r>
-      <w:proofErr w:type="spellStart"/>
-      <w:r>
-        <w:t>br</w:t>
-      </w:r>
-      <w:proofErr w:type="spellEnd"/>
-      <w:r>
-        <w:t>&gt;</w:t>
-      </w:r>
-    </w:p>
-    <w:p>
-      <w:pPr>
-        <w:pStyle w:val="code"/>
-      </w:pPr>
-      <w:r>
         <w:t>&lt;div class="div3"&gt;ease-in&lt;/div&gt;&lt;</w:t>
       </w:r>
       <w:proofErr w:type="spellStart"/>
@@ -1775,7 +1848,13 @@
     </w:p>
     <w:p>
       <w:r>
-        <w:t>You could also add a duration, but setting how many seconds you want the transition to go will pretty much do the same thing.</w:t>
+        <w:t xml:space="preserve">You could also add a duration, but </w:t>
+      </w:r>
+      <w:r>
+        <w:t>we have already been setting how many seconds we want our animation to take in our code. So, this just does the same thing that we have already been doing.</w:t>
+      </w:r>
+      <w:r>
+        <w:t xml:space="preserve"> </w:t>
       </w:r>
     </w:p>
     <w:p>
@@ -2340,6 +2419,9 @@
     </w:p>
     <w:p>
       <w:r>
+        <w:rPr>
+          <w:noProof/>
+        </w:rPr>
         <w:drawing>
           <wp:inline distT="0" distB="0" distL="0" distR="0" wp14:anchorId="74EA2EFC" wp14:editId="57196538">
             <wp:extent cx="1905266" cy="485843"/>
@@ -2406,7 +2488,46 @@
       <w:proofErr w:type="spellEnd"/>
       <w:proofErr w:type="gramEnd"/>
       <w:r>
-        <w:t xml:space="preserve"> rule. We will use the &amp; sign a colon and the word hover to get this done.</w:t>
+        <w:t xml:space="preserve"> rule. We will use the </w:t>
+      </w:r>
+      <w:r>
+        <w:rPr>
+          <w:b/>
+          <w:bCs/>
+        </w:rPr>
+        <w:t>&amp;</w:t>
+      </w:r>
+      <w:r>
+        <w:t xml:space="preserve"> sign</w:t>
+      </w:r>
+      <w:r>
+        <w:t>,</w:t>
+      </w:r>
+      <w:r>
+        <w:t xml:space="preserve"> a </w:t>
+      </w:r>
+      <w:r>
+        <w:rPr>
+          <w:b/>
+          <w:bCs/>
+        </w:rPr>
+        <w:t>colon</w:t>
+      </w:r>
+      <w:r>
+        <w:t>,</w:t>
+      </w:r>
+      <w:r>
+        <w:t xml:space="preserve"> and the word </w:t>
+      </w:r>
+      <w:r>
+        <w:rPr>
+          <w:b/>
+          <w:bCs/>
+        </w:rPr>
+        <w:t>hove</w:t>
+      </w:r>
+      <w:r>
+        <w:t>r to get this done.</w:t>
       </w:r>
     </w:p>
     <w:p>
@@ -2418,6 +2539,7 @@
       <w:r>
         <w:rPr>
           <w:rStyle w:val="Strong"/>
+          <w:noProof/>
         </w:rPr>
         <w:lastRenderedPageBreak/>
         <w:drawing>
@@ -2483,19 +2605,7 @@
           <w:rPr>
             <w:rStyle w:val="Hyperlink"/>
           </w:rPr>
-          <w:t>he</w:t>
-        </w:r>
-        <w:r>
-          <w:rPr>
-            <w:rStyle w:val="Hyperlink"/>
-          </w:rPr>
-          <w:t>r</w:t>
-        </w:r>
-        <w:r>
-          <w:rPr>
-            <w:rStyle w:val="Hyperlink"/>
-          </w:rPr>
-          <w:t>e</w:t>
+          <w:t>here</w:t>
         </w:r>
       </w:hyperlink>
       <w:r>
@@ -2504,7 +2614,30 @@
     </w:p>
     <w:p>
       <w:r>
-        <w:t>You have to remember that if you do use this Autoprefixer, that it will only recognize code from the CSS file, and if you placed your code in the heading of the document, you will have to copy it all into a CSS file, highlight it and then use Autoprefixer by hitting F1 and choosing it from the dropdown.</w:t>
+        <w:t xml:space="preserve">You have to remember that if you do use this Autoprefixer, that it will only recognize code from the CSS file, and if you placed your code in the heading of the document, you will have to copy it all into a CSS file, highlight it and then use </w:t>
+      </w:r>
+      <w:r>
+        <w:rPr>
+          <w:b/>
+          <w:bCs/>
+        </w:rPr>
+        <w:t>Autoprefixer</w:t>
+      </w:r>
+      <w:r>
+        <w:t xml:space="preserve"> by hitting </w:t>
+      </w:r>
+      <w:r>
+        <w:rPr>
+          <w:b/>
+          <w:bCs/>
+        </w:rPr>
+        <w:t>F1</w:t>
+      </w:r>
+      <w:r>
+        <w:t>,</w:t>
+      </w:r>
+      <w:r>
+        <w:t xml:space="preserve"> and choosing it from the dropdown.</w:t>
       </w:r>
     </w:p>
     <w:p/>
@@ -2603,6 +2736,9 @@
     </w:p>
     <w:p>
       <w:r>
+        <w:rPr>
+          <w:noProof/>
+        </w:rPr>
         <w:lastRenderedPageBreak/>
         <w:drawing>
           <wp:inline distT="0" distB="0" distL="0" distR="0" wp14:anchorId="3704920C" wp14:editId="11E0A120">

</xml_diff>